<commit_message>
Updated for OU work
</commit_message>
<xml_diff>
--- a/Activity B Notes Declan Heard F315222X.docx
+++ b/Activity B Notes Declan Heard F315222X.docx
@@ -28,6 +28,9 @@
         <w:pStyle w:val="TOCHeading"/>
       </w:pPr>
       <w:r>
+        <w:rPr>
+          <w:noProof/>
+        </w:rPr>
         <w:drawing>
           <wp:anchor distT="0" distB="0" distL="114300" distR="114300" simplePos="0" relativeHeight="251659264" behindDoc="0" locked="0" layoutInCell="1" allowOverlap="1" wp14:anchorId="6BE97AB4" wp14:editId="35140D4B">
             <wp:simplePos x="0" y="0"/>
@@ -163,6 +166,7 @@
       </w:pPr>
       <w:r>
         <w:rPr>
+          <w:noProof/>
           <w:lang w:eastAsia="en-GB"/>
         </w:rPr>
         <w:drawing>
@@ -301,21 +305,7 @@
         <w:rPr>
           <w:lang w:eastAsia="en-GB"/>
         </w:rPr>
-        <w:t xml:space="preserve">Investigate </w:t>
-      </w:r>
-      <w:proofErr w:type="spellStart"/>
-      <w:r>
-        <w:rPr>
-          <w:lang w:eastAsia="en-GB"/>
-        </w:rPr>
-        <w:t>Kirshkoffs</w:t>
-      </w:r>
-      <w:proofErr w:type="spellEnd"/>
-      <w:r>
-        <w:rPr>
-          <w:lang w:eastAsia="en-GB"/>
-        </w:rPr>
-        <w:t xml:space="preserve"> XXX laws</w:t>
+        <w:t>Investigate Kirshkoffs XXX laws</w:t>
       </w:r>
     </w:p>
     <w:p>
@@ -333,35 +323,7 @@
         <w:rPr>
           <w:lang w:eastAsia="en-GB"/>
         </w:rPr>
-        <w:t xml:space="preserve">Collect experimental evidence to investigate the </w:t>
-      </w:r>
-      <w:proofErr w:type="spellStart"/>
-      <w:r>
-        <w:rPr>
-          <w:lang w:eastAsia="en-GB"/>
-        </w:rPr>
-        <w:t>vailidity</w:t>
-      </w:r>
-      <w:proofErr w:type="spellEnd"/>
-      <w:r>
-        <w:rPr>
-          <w:lang w:eastAsia="en-GB"/>
-        </w:rPr>
-        <w:t xml:space="preserve"> of </w:t>
-      </w:r>
-      <w:proofErr w:type="spellStart"/>
-      <w:r>
-        <w:rPr>
-          <w:lang w:eastAsia="en-GB"/>
-        </w:rPr>
-        <w:t>Kishkoffs</w:t>
-      </w:r>
-      <w:proofErr w:type="spellEnd"/>
-      <w:r>
-        <w:rPr>
-          <w:lang w:eastAsia="en-GB"/>
-        </w:rPr>
-        <w:t xml:space="preserve"> laws.</w:t>
+        <w:t>Collect experimental evidence to investigate the vailidity of Kishkoffs laws.</w:t>
       </w:r>
     </w:p>
     <w:p>
@@ -796,14 +758,7 @@
               <w:rFonts w:ascii="Cambria Math" w:hAnsi="Cambria Math"/>
               <w:lang w:eastAsia="en-GB"/>
             </w:rPr>
-            <m:t>V</m:t>
-          </m:r>
-          <m:r>
-            <w:rPr>
-              <w:rFonts w:ascii="Cambria Math" w:hAnsi="Cambria Math"/>
-              <w:lang w:eastAsia="en-GB"/>
-            </w:rPr>
-            <m:t>=IR</m:t>
+            <m:t>V=IR</m:t>
           </m:r>
         </m:oMath>
       </m:oMathPara>
@@ -1092,25 +1047,7 @@
         <w:rPr>
           <w:lang w:eastAsia="en-GB"/>
         </w:rPr>
-        <w:t>Turn multimeter setting to</w:t>
-      </w:r>
-      <w:r>
-        <w:rPr>
-          <w:lang w:eastAsia="en-GB"/>
-        </w:rPr>
-        <w:t xml:space="preserve"> the maximum</w:t>
-      </w:r>
-      <w:r>
-        <w:rPr>
-          <w:lang w:eastAsia="en-GB"/>
-        </w:rPr>
-        <w:t xml:space="preserve"> DC </w:t>
-      </w:r>
-      <w:r>
-        <w:rPr>
-          <w:lang w:eastAsia="en-GB"/>
-        </w:rPr>
-        <w:t>Current setting.</w:t>
+        <w:t>Turn multimeter setting to the maximum DC Current setting.</w:t>
       </w:r>
     </w:p>
     <w:p>
@@ -1146,21 +1083,7 @@
         <w:rPr>
           <w:lang w:eastAsia="en-GB"/>
         </w:rPr>
-        <w:t xml:space="preserve">Turn multimeter current setting down step by step until a suitable range </w:t>
-      </w:r>
-      <w:proofErr w:type="gramStart"/>
-      <w:r>
-        <w:rPr>
-          <w:lang w:eastAsia="en-GB"/>
-        </w:rPr>
-        <w:t>is displayed</w:t>
-      </w:r>
-      <w:proofErr w:type="gramEnd"/>
-      <w:r>
-        <w:rPr>
-          <w:lang w:eastAsia="en-GB"/>
-        </w:rPr>
-        <w:t>.</w:t>
+        <w:t>Turn multimeter current setting down step by step until a suitable range is displayed.</w:t>
       </w:r>
     </w:p>
     <w:p>
@@ -1178,13 +1101,7 @@
         <w:rPr>
           <w:lang w:eastAsia="en-GB"/>
         </w:rPr>
-        <w:t xml:space="preserve">Allow circuit to settle for 10 seconds, then note displayed </w:t>
-      </w:r>
-      <w:r>
-        <w:rPr>
-          <w:lang w:eastAsia="en-GB"/>
-        </w:rPr>
-        <w:t>current reading.</w:t>
+        <w:t>Allow circuit to settle for 10 seconds, then note displayed current reading.</w:t>
       </w:r>
     </w:p>
     <w:p>
@@ -1261,7 +1178,7 @@
     <w:p>
       <w:pPr>
         <w:rPr>
-          <w:lang w:eastAsia="en-GB"/>
+          <w:rStyle w:val="Strong"/>
         </w:rPr>
       </w:pPr>
       <w:r>
@@ -1269,6 +1186,20 @@
           <w:rStyle w:val="Strong"/>
         </w:rPr>
         <w:t>Workbook: Activities</w:t>
+      </w:r>
+    </w:p>
+    <w:p>
+      <w:pPr>
+        <w:pStyle w:val="Heading4"/>
+        <w:rPr>
+          <w:lang w:eastAsia="en-GB"/>
+        </w:rPr>
+      </w:pPr>
+      <w:r>
+        <w:rPr>
+          <w:lang w:eastAsia="en-GB"/>
+        </w:rPr>
+        <w:t>Resistors In Series</w:t>
       </w:r>
     </w:p>
     <w:p>
@@ -1462,13 +1393,7 @@
         <w:pStyle w:val="TOCHeading"/>
       </w:pPr>
       <w:r>
-        <w:t>Question 1.</w:t>
-      </w:r>
-      <w:r>
-        <w:t>2</w:t>
-      </w:r>
-      <w:r>
-        <w:t>:</w:t>
+        <w:t>Question 1.2:</w:t>
       </w:r>
     </w:p>
     <w:p>
@@ -1486,19 +1411,7 @@
         <w:rPr>
           <w:lang w:eastAsia="en-GB"/>
         </w:rPr>
-        <w:t xml:space="preserve">Measure the </w:t>
-      </w:r>
-      <w:r>
-        <w:rPr>
-          <w:lang w:eastAsia="en-GB"/>
-        </w:rPr>
-        <w:t>current through</w:t>
-      </w:r>
-      <w:r>
-        <w:rPr>
-          <w:lang w:eastAsia="en-GB"/>
-        </w:rPr>
-        <w:t xml:space="preserve"> the bulb module:</w:t>
+        <w:t>Measure the current through the bulb module:</w:t>
       </w:r>
     </w:p>
     <w:p>
@@ -1624,13 +1537,7 @@
         <w:pStyle w:val="TOCHeading"/>
       </w:pPr>
       <w:r>
-        <w:t>Question 1.</w:t>
-      </w:r>
-      <w:r>
-        <w:t>3</w:t>
-      </w:r>
-      <w:r>
-        <w:t>:</w:t>
+        <w:t>Question 1.3:</w:t>
       </w:r>
     </w:p>
     <w:p>
@@ -1825,10 +1732,7 @@
         <w:pStyle w:val="TOCHeading"/>
       </w:pPr>
       <w:r>
-        <w:t>Question 1.5</w:t>
-      </w:r>
-      <w:r>
-        <w:t>:</w:t>
+        <w:t>Question 1.5:</w:t>
       </w:r>
     </w:p>
     <w:p>
@@ -1930,15 +1834,7 @@
         </w:numPr>
       </w:pPr>
       <w:r>
-        <w:t xml:space="preserve">How bright are the bulbs compared to the brightness of the single </w:t>
-      </w:r>
-      <w:proofErr w:type="spellStart"/>
-      <w:r>
-        <w:t>bulbin</w:t>
-      </w:r>
-      <w:proofErr w:type="spellEnd"/>
-      <w:r>
-        <w:t xml:space="preserve"> Task 1.2?</w:t>
+        <w:t>How bright are the bulbs compared to the brightness of the single bulbin Task 1.2?</w:t>
       </w:r>
     </w:p>
     <w:p/>
@@ -1955,8 +1851,6 @@
       </w:r>
       <w:r>
         <w:br/>
-      </w:r>
-      <w:r>
         <w:t>flowing through it. Remember to record the unit correctly</w:t>
       </w:r>
     </w:p>
@@ -1983,19 +1877,10 @@
       </w:r>
       <w:r>
         <w:br/>
+        <w:t>through resistor. This is the total current being supplied by the power</w:t>
       </w:r>
       <w:r>
-        <w:t xml:space="preserve">through resistor. This </w:t>
-      </w:r>
-      <w:proofErr w:type="gramStart"/>
-      <w:r>
-        <w:t>is the total current being supplied by the power</w:t>
-      </w:r>
-      <w:proofErr w:type="gramEnd"/>
-      <w:r>
         <w:br/>
-      </w:r>
-      <w:r>
         <w:t>supply</w:t>
       </w:r>
     </w:p>
@@ -2034,8 +1919,6 @@
       </w:r>
       <w:r>
         <w:br/>
-      </w:r>
-      <w:r>
         <w:t>through BM #2</w:t>
       </w:r>
     </w:p>
@@ -2083,8 +1966,6 @@
       </w:r>
       <w:r>
         <w:br/>
-      </w:r>
-      <w:r>
         <w:t>through BM #1</w:t>
       </w:r>
       <w:r>
@@ -2201,13 +2082,8 @@
         </w:numPr>
       </w:pPr>
       <w:r>
-        <w:t xml:space="preserve">What is the resistance of the two bulbs in </w:t>
+        <w:t>What is the resistance of the two bulbs in series</w:t>
       </w:r>
-      <w:proofErr w:type="gramStart"/>
-      <w:r>
-        <w:t>series</w:t>
-      </w:r>
-      <w:proofErr w:type="gramEnd"/>
     </w:p>
     <w:p>
       <w:pPr>
@@ -2218,13 +2094,8 @@
         </w:numPr>
       </w:pPr>
       <w:r>
-        <w:t xml:space="preserve">How does the resistance compare with the resistance of the individual bulb modules found in question </w:t>
+        <w:t>How does the resistance compare with the resistance of the individual bulb modules found in question 1.9</w:t>
       </w:r>
-      <w:proofErr w:type="gramStart"/>
-      <w:r>
-        <w:t>1.9</w:t>
-      </w:r>
-      <w:proofErr w:type="gramEnd"/>
     </w:p>
     <w:p/>
     <w:p>
@@ -2290,13 +2161,8 @@
         <w:t>𝑅</w:t>
       </w:r>
       <w:r>
-        <w:t xml:space="preserve"> = 0.1 Ω) to calculate the current that is flowing through resistor. This is the total current </w:t>
+        <w:t xml:space="preserve"> = 0.1 Ω) to calculate the current that is flowing through resistor. This is the total current being supplied</w:t>
       </w:r>
-      <w:proofErr w:type="gramStart"/>
-      <w:r>
-        <w:t>being supplied</w:t>
-      </w:r>
-      <w:proofErr w:type="gramEnd"/>
       <w:r>
         <w:t>.</w:t>
       </w:r>
@@ -2389,15 +2255,7 @@
         </w:rPr>
       </w:pPr>
       <w:r>
-        <w:t xml:space="preserve"> 2. Measure the voltage </w:t>
-      </w:r>
-      <w:proofErr w:type="gramStart"/>
-      <w:r>
-        <w:t>drop</w:t>
-      </w:r>
-      <w:proofErr w:type="gramEnd"/>
-      <w:r>
-        <w:t xml:space="preserve"> across BM #3</w:t>
+        <w:t xml:space="preserve"> 2. Measure the voltage drop across BM #3</w:t>
       </w:r>
     </w:p>
     <w:p>
@@ -2412,15 +2270,7 @@
         </w:rPr>
       </w:pPr>
       <w:r>
-        <w:t xml:space="preserve"> 3. Measure the voltage </w:t>
-      </w:r>
-      <w:proofErr w:type="gramStart"/>
-      <w:r>
-        <w:t>drop</w:t>
-      </w:r>
-      <w:proofErr w:type="gramEnd"/>
-      <w:r>
-        <w:t xml:space="preserve"> across BM #2</w:t>
+        <w:t xml:space="preserve"> 3. Measure the voltage drop across BM #2</w:t>
       </w:r>
     </w:p>
     <w:p>
@@ -2435,15 +2285,7 @@
         </w:rPr>
       </w:pPr>
       <w:r>
-        <w:t xml:space="preserve"> 4. Measure the voltage </w:t>
-      </w:r>
-      <w:proofErr w:type="gramStart"/>
-      <w:r>
-        <w:t>drop</w:t>
-      </w:r>
-      <w:proofErr w:type="gramEnd"/>
-      <w:r>
-        <w:t xml:space="preserve"> across BM #1</w:t>
+        <w:t xml:space="preserve"> 4. Measure the voltage drop across BM #1</w:t>
       </w:r>
     </w:p>
     <w:p>
@@ -2612,6 +2454,148 @@
       </w:r>
     </w:p>
     <w:p/>
+    <w:p>
+      <w:pPr>
+        <w:pStyle w:val="Heading4"/>
+      </w:pPr>
+      <w:r>
+        <w:t>Resistors in Parallel</w:t>
+      </w:r>
+    </w:p>
+    <w:p>
+      <w:r>
+        <w:t xml:space="preserve">Connect the </w:t>
+      </w:r>
+      <w:r>
+        <w:t>1</w:t>
+      </w:r>
+      <w:r>
+        <w:t xml:space="preserve"> bulb module in parallel using Copper Bus Bar. Copper Bus should be connected to A terminal. GND Steel Bus should be connected to -V terminal.</w:t>
+      </w:r>
+    </w:p>
+    <w:p/>
+    <w:p>
+      <w:pPr>
+        <w:pStyle w:val="Heading1"/>
+      </w:pPr>
+      <w:r>
+        <w:t>Question 1.16</w:t>
+      </w:r>
+    </w:p>
+    <w:p>
+      <w:pPr>
+        <w:pStyle w:val="ListParagraph"/>
+        <w:numPr>
+          <w:ilvl w:val="0"/>
+          <w:numId w:val="34"/>
+        </w:numPr>
+      </w:pPr>
+      <w:r>
+        <w:t xml:space="preserve">Measure the voltage across the circuit by measuring between the copper strip (red meter lead) and the steel strip (black meter lead) </w:t>
+      </w:r>
+    </w:p>
+    <w:p>
+      <w:pPr>
+        <w:pStyle w:val="ListParagraph"/>
+        <w:numPr>
+          <w:ilvl w:val="0"/>
+          <w:numId w:val="34"/>
+        </w:numPr>
+      </w:pPr>
+      <w:r>
+        <w:t>Determine the supply current using the 0.1 Ω resistor. Hint: you will need to use Ohm’s law</w:t>
+      </w:r>
+    </w:p>
+    <w:p>
+      <w:r>
+        <w:t>Compare results to Task 1.2</w:t>
+      </w:r>
+    </w:p>
+    <w:p/>
+    <w:p>
+      <w:r>
+        <w:t>Now connect the crocodile clip of BM #2 to the copper busbar.</w:t>
+      </w:r>
+    </w:p>
+    <w:p>
+      <w:pPr>
+        <w:pStyle w:val="Heading1"/>
+      </w:pPr>
+      <w:r>
+        <w:t xml:space="preserve"> Question 1.17 </w:t>
+      </w:r>
+    </w:p>
+    <w:p>
+      <w:pPr>
+        <w:pStyle w:val="ListParagraph"/>
+        <w:numPr>
+          <w:ilvl w:val="0"/>
+          <w:numId w:val="38"/>
+        </w:numPr>
+      </w:pPr>
+      <w:r>
+        <w:t>What happens to each of the three bulbs? What is your assessment of their brightness?</w:t>
+      </w:r>
+    </w:p>
+    <w:p>
+      <w:pPr>
+        <w:pStyle w:val="ListParagraph"/>
+        <w:numPr>
+          <w:ilvl w:val="0"/>
+          <w:numId w:val="38"/>
+        </w:numPr>
+      </w:pPr>
+      <w:r>
+        <w:t xml:space="preserve"> 2. Measure the voltage across the circuit by measuring between the copper and steel busbars </w:t>
+      </w:r>
+    </w:p>
+    <w:p>
+      <w:pPr>
+        <w:pStyle w:val="ListParagraph"/>
+        <w:numPr>
+          <w:ilvl w:val="0"/>
+          <w:numId w:val="38"/>
+        </w:numPr>
+      </w:pPr>
+      <w:r>
+        <w:t xml:space="preserve">3. Determine the supply current using the 0.1 Ω resistor </w:t>
+      </w:r>
+    </w:p>
+    <w:p>
+      <w:pPr>
+        <w:pStyle w:val="ListParagraph"/>
+        <w:numPr>
+          <w:ilvl w:val="0"/>
+          <w:numId w:val="38"/>
+        </w:numPr>
+      </w:pPr>
+      <w:r>
+        <w:t xml:space="preserve">4. Determine the current in BM #1 using its 10 Ω resistor </w:t>
+      </w:r>
+    </w:p>
+    <w:p>
+      <w:pPr>
+        <w:pStyle w:val="ListParagraph"/>
+        <w:numPr>
+          <w:ilvl w:val="0"/>
+          <w:numId w:val="38"/>
+        </w:numPr>
+      </w:pPr>
+      <w:r>
+        <w:t>5. Determine the current in BM #2 using its 10 Ω resistor</w:t>
+      </w:r>
+    </w:p>
+    <w:p/>
+    <w:p/>
+    <w:p>
+      <w:r>
+        <w:t>SEE QUESTION 2.8 FOR graphing</w:t>
+      </w:r>
+    </w:p>
+    <w:p/>
+    <w:p/>
+    <w:p/>
+    <w:p/>
     <w:p/>
     <w:p>
       <w:pPr>
@@ -2645,8 +2629,10 @@
     <w:sdt>
       <w:sdtPr>
         <w:rPr>
+          <w:b w:val="0"/>
           <w:color w:val="auto"/>
           <w:sz w:val="20"/>
+          <w:lang w:eastAsia="en-US"/>
         </w:rPr>
         <w:id w:val="-662704011"/>
         <w:docPartObj>
@@ -2654,12 +2640,7 @@
           <w:docPartUnique/>
         </w:docPartObj>
       </w:sdtPr>
-      <w:sdtEndPr>
-        <w:rPr>
-          <w:b w:val="0"/>
-          <w:lang w:eastAsia="en-US"/>
-        </w:rPr>
-      </w:sdtEndPr>
+      <w:sdtEndPr/>
       <w:sdtContent>
         <w:p>
           <w:pPr>
@@ -3146,14 +3127,9 @@
     <w:r>
       <w:tab/>
     </w:r>
-    <w:proofErr w:type="gramStart"/>
     <w:r>
       <w:tab/>
-      <w:t xml:space="preserve">  13</w:t>
-    </w:r>
-    <w:proofErr w:type="gramEnd"/>
-    <w:r>
-      <w:t xml:space="preserve"> February 2021</w:t>
+      <w:t xml:space="preserve">  13 February 2021</w:t>
     </w:r>
     <w:r>
       <w:t xml:space="preserve">     </w:t>
@@ -3630,6 +3606,119 @@
     </w:lvl>
   </w:abstractNum>
   <w:abstractNum w:abstractNumId="12" w15:restartNumberingAfterBreak="0">
+    <w:nsid w:val="0A39585C"/>
+    <w:multiLevelType w:val="hybridMultilevel"/>
+    <w:tmpl w:val="468619EE"/>
+    <w:lvl w:ilvl="0" w:tplc="0809000F">
+      <w:start w:val="1"/>
+      <w:numFmt w:val="decimal"/>
+      <w:lvlText w:val="%1."/>
+      <w:lvlJc w:val="left"/>
+      <w:pPr>
+        <w:ind w:left="1446" w:hanging="360"/>
+      </w:pPr>
+      <w:rPr>
+        <w:rFonts w:hint="default"/>
+      </w:rPr>
+    </w:lvl>
+    <w:lvl w:ilvl="1" w:tplc="08090003" w:tentative="1">
+      <w:start w:val="1"/>
+      <w:numFmt w:val="bullet"/>
+      <w:lvlText w:val="o"/>
+      <w:lvlJc w:val="left"/>
+      <w:pPr>
+        <w:ind w:left="2166" w:hanging="360"/>
+      </w:pPr>
+      <w:rPr>
+        <w:rFonts w:ascii="Courier New" w:hAnsi="Courier New" w:cs="Courier New" w:hint="default"/>
+      </w:rPr>
+    </w:lvl>
+    <w:lvl w:ilvl="2" w:tplc="08090005" w:tentative="1">
+      <w:start w:val="1"/>
+      <w:numFmt w:val="bullet"/>
+      <w:lvlText w:val=""/>
+      <w:lvlJc w:val="left"/>
+      <w:pPr>
+        <w:ind w:left="2886" w:hanging="360"/>
+      </w:pPr>
+      <w:rPr>
+        <w:rFonts w:ascii="Wingdings" w:hAnsi="Wingdings" w:hint="default"/>
+      </w:rPr>
+    </w:lvl>
+    <w:lvl w:ilvl="3" w:tplc="08090001" w:tentative="1">
+      <w:start w:val="1"/>
+      <w:numFmt w:val="bullet"/>
+      <w:lvlText w:val=""/>
+      <w:lvlJc w:val="left"/>
+      <w:pPr>
+        <w:ind w:left="3606" w:hanging="360"/>
+      </w:pPr>
+      <w:rPr>
+        <w:rFonts w:ascii="Symbol" w:hAnsi="Symbol" w:hint="default"/>
+      </w:rPr>
+    </w:lvl>
+    <w:lvl w:ilvl="4" w:tplc="08090003" w:tentative="1">
+      <w:start w:val="1"/>
+      <w:numFmt w:val="bullet"/>
+      <w:lvlText w:val="o"/>
+      <w:lvlJc w:val="left"/>
+      <w:pPr>
+        <w:ind w:left="4326" w:hanging="360"/>
+      </w:pPr>
+      <w:rPr>
+        <w:rFonts w:ascii="Courier New" w:hAnsi="Courier New" w:cs="Courier New" w:hint="default"/>
+      </w:rPr>
+    </w:lvl>
+    <w:lvl w:ilvl="5" w:tplc="08090005" w:tentative="1">
+      <w:start w:val="1"/>
+      <w:numFmt w:val="bullet"/>
+      <w:lvlText w:val=""/>
+      <w:lvlJc w:val="left"/>
+      <w:pPr>
+        <w:ind w:left="5046" w:hanging="360"/>
+      </w:pPr>
+      <w:rPr>
+        <w:rFonts w:ascii="Wingdings" w:hAnsi="Wingdings" w:hint="default"/>
+      </w:rPr>
+    </w:lvl>
+    <w:lvl w:ilvl="6" w:tplc="08090001" w:tentative="1">
+      <w:start w:val="1"/>
+      <w:numFmt w:val="bullet"/>
+      <w:lvlText w:val=""/>
+      <w:lvlJc w:val="left"/>
+      <w:pPr>
+        <w:ind w:left="5766" w:hanging="360"/>
+      </w:pPr>
+      <w:rPr>
+        <w:rFonts w:ascii="Symbol" w:hAnsi="Symbol" w:hint="default"/>
+      </w:rPr>
+    </w:lvl>
+    <w:lvl w:ilvl="7" w:tplc="08090003" w:tentative="1">
+      <w:start w:val="1"/>
+      <w:numFmt w:val="bullet"/>
+      <w:lvlText w:val="o"/>
+      <w:lvlJc w:val="left"/>
+      <w:pPr>
+        <w:ind w:left="6486" w:hanging="360"/>
+      </w:pPr>
+      <w:rPr>
+        <w:rFonts w:ascii="Courier New" w:hAnsi="Courier New" w:cs="Courier New" w:hint="default"/>
+      </w:rPr>
+    </w:lvl>
+    <w:lvl w:ilvl="8" w:tplc="08090005" w:tentative="1">
+      <w:start w:val="1"/>
+      <w:numFmt w:val="bullet"/>
+      <w:lvlText w:val=""/>
+      <w:lvlJc w:val="left"/>
+      <w:pPr>
+        <w:ind w:left="7206" w:hanging="360"/>
+      </w:pPr>
+      <w:rPr>
+        <w:rFonts w:ascii="Wingdings" w:hAnsi="Wingdings" w:hint="default"/>
+      </w:rPr>
+    </w:lvl>
+  </w:abstractNum>
+  <w:abstractNum w:abstractNumId="13" w15:restartNumberingAfterBreak="0">
     <w:nsid w:val="10AD7E51"/>
     <w:multiLevelType w:val="hybridMultilevel"/>
     <w:tmpl w:val="1A48B440"/>
@@ -3718,7 +3807,233 @@
       </w:pPr>
     </w:lvl>
   </w:abstractNum>
-  <w:abstractNum w:abstractNumId="13" w15:restartNumberingAfterBreak="0">
+  <w:abstractNum w:abstractNumId="14" w15:restartNumberingAfterBreak="0">
+    <w:nsid w:val="15580261"/>
+    <w:multiLevelType w:val="hybridMultilevel"/>
+    <w:tmpl w:val="C81EBD5A"/>
+    <w:lvl w:ilvl="0" w:tplc="08090001">
+      <w:start w:val="1"/>
+      <w:numFmt w:val="bullet"/>
+      <w:lvlText w:val=""/>
+      <w:lvlJc w:val="left"/>
+      <w:pPr>
+        <w:ind w:left="765" w:hanging="360"/>
+      </w:pPr>
+      <w:rPr>
+        <w:rFonts w:ascii="Symbol" w:hAnsi="Symbol" w:hint="default"/>
+      </w:rPr>
+    </w:lvl>
+    <w:lvl w:ilvl="1" w:tplc="08090003" w:tentative="1">
+      <w:start w:val="1"/>
+      <w:numFmt w:val="bullet"/>
+      <w:lvlText w:val="o"/>
+      <w:lvlJc w:val="left"/>
+      <w:pPr>
+        <w:ind w:left="1485" w:hanging="360"/>
+      </w:pPr>
+      <w:rPr>
+        <w:rFonts w:ascii="Courier New" w:hAnsi="Courier New" w:cs="Courier New" w:hint="default"/>
+      </w:rPr>
+    </w:lvl>
+    <w:lvl w:ilvl="2" w:tplc="08090005" w:tentative="1">
+      <w:start w:val="1"/>
+      <w:numFmt w:val="bullet"/>
+      <w:lvlText w:val=""/>
+      <w:lvlJc w:val="left"/>
+      <w:pPr>
+        <w:ind w:left="2205" w:hanging="360"/>
+      </w:pPr>
+      <w:rPr>
+        <w:rFonts w:ascii="Wingdings" w:hAnsi="Wingdings" w:hint="default"/>
+      </w:rPr>
+    </w:lvl>
+    <w:lvl w:ilvl="3" w:tplc="08090001" w:tentative="1">
+      <w:start w:val="1"/>
+      <w:numFmt w:val="bullet"/>
+      <w:lvlText w:val=""/>
+      <w:lvlJc w:val="left"/>
+      <w:pPr>
+        <w:ind w:left="2925" w:hanging="360"/>
+      </w:pPr>
+      <w:rPr>
+        <w:rFonts w:ascii="Symbol" w:hAnsi="Symbol" w:hint="default"/>
+      </w:rPr>
+    </w:lvl>
+    <w:lvl w:ilvl="4" w:tplc="08090003" w:tentative="1">
+      <w:start w:val="1"/>
+      <w:numFmt w:val="bullet"/>
+      <w:lvlText w:val="o"/>
+      <w:lvlJc w:val="left"/>
+      <w:pPr>
+        <w:ind w:left="3645" w:hanging="360"/>
+      </w:pPr>
+      <w:rPr>
+        <w:rFonts w:ascii="Courier New" w:hAnsi="Courier New" w:cs="Courier New" w:hint="default"/>
+      </w:rPr>
+    </w:lvl>
+    <w:lvl w:ilvl="5" w:tplc="08090005" w:tentative="1">
+      <w:start w:val="1"/>
+      <w:numFmt w:val="bullet"/>
+      <w:lvlText w:val=""/>
+      <w:lvlJc w:val="left"/>
+      <w:pPr>
+        <w:ind w:left="4365" w:hanging="360"/>
+      </w:pPr>
+      <w:rPr>
+        <w:rFonts w:ascii="Wingdings" w:hAnsi="Wingdings" w:hint="default"/>
+      </w:rPr>
+    </w:lvl>
+    <w:lvl w:ilvl="6" w:tplc="08090001" w:tentative="1">
+      <w:start w:val="1"/>
+      <w:numFmt w:val="bullet"/>
+      <w:lvlText w:val=""/>
+      <w:lvlJc w:val="left"/>
+      <w:pPr>
+        <w:ind w:left="5085" w:hanging="360"/>
+      </w:pPr>
+      <w:rPr>
+        <w:rFonts w:ascii="Symbol" w:hAnsi="Symbol" w:hint="default"/>
+      </w:rPr>
+    </w:lvl>
+    <w:lvl w:ilvl="7" w:tplc="08090003" w:tentative="1">
+      <w:start w:val="1"/>
+      <w:numFmt w:val="bullet"/>
+      <w:lvlText w:val="o"/>
+      <w:lvlJc w:val="left"/>
+      <w:pPr>
+        <w:ind w:left="5805" w:hanging="360"/>
+      </w:pPr>
+      <w:rPr>
+        <w:rFonts w:ascii="Courier New" w:hAnsi="Courier New" w:cs="Courier New" w:hint="default"/>
+      </w:rPr>
+    </w:lvl>
+    <w:lvl w:ilvl="8" w:tplc="08090005" w:tentative="1">
+      <w:start w:val="1"/>
+      <w:numFmt w:val="bullet"/>
+      <w:lvlText w:val=""/>
+      <w:lvlJc w:val="left"/>
+      <w:pPr>
+        <w:ind w:left="6525" w:hanging="360"/>
+      </w:pPr>
+      <w:rPr>
+        <w:rFonts w:ascii="Wingdings" w:hAnsi="Wingdings" w:hint="default"/>
+      </w:rPr>
+    </w:lvl>
+  </w:abstractNum>
+  <w:abstractNum w:abstractNumId="15" w15:restartNumberingAfterBreak="0">
+    <w:nsid w:val="1CAF0B72"/>
+    <w:multiLevelType w:val="hybridMultilevel"/>
+    <w:tmpl w:val="AD60EC08"/>
+    <w:lvl w:ilvl="0" w:tplc="08090001">
+      <w:start w:val="1"/>
+      <w:numFmt w:val="bullet"/>
+      <w:lvlText w:val=""/>
+      <w:lvlJc w:val="left"/>
+      <w:pPr>
+        <w:ind w:left="2160" w:hanging="360"/>
+      </w:pPr>
+      <w:rPr>
+        <w:rFonts w:ascii="Symbol" w:hAnsi="Symbol" w:hint="default"/>
+      </w:rPr>
+    </w:lvl>
+    <w:lvl w:ilvl="1" w:tplc="08090003" w:tentative="1">
+      <w:start w:val="1"/>
+      <w:numFmt w:val="bullet"/>
+      <w:lvlText w:val="o"/>
+      <w:lvlJc w:val="left"/>
+      <w:pPr>
+        <w:ind w:left="2880" w:hanging="360"/>
+      </w:pPr>
+      <w:rPr>
+        <w:rFonts w:ascii="Courier New" w:hAnsi="Courier New" w:cs="Courier New" w:hint="default"/>
+      </w:rPr>
+    </w:lvl>
+    <w:lvl w:ilvl="2" w:tplc="08090005" w:tentative="1">
+      <w:start w:val="1"/>
+      <w:numFmt w:val="bullet"/>
+      <w:lvlText w:val=""/>
+      <w:lvlJc w:val="left"/>
+      <w:pPr>
+        <w:ind w:left="3600" w:hanging="360"/>
+      </w:pPr>
+      <w:rPr>
+        <w:rFonts w:ascii="Wingdings" w:hAnsi="Wingdings" w:hint="default"/>
+      </w:rPr>
+    </w:lvl>
+    <w:lvl w:ilvl="3" w:tplc="08090001" w:tentative="1">
+      <w:start w:val="1"/>
+      <w:numFmt w:val="bullet"/>
+      <w:lvlText w:val=""/>
+      <w:lvlJc w:val="left"/>
+      <w:pPr>
+        <w:ind w:left="4320" w:hanging="360"/>
+      </w:pPr>
+      <w:rPr>
+        <w:rFonts w:ascii="Symbol" w:hAnsi="Symbol" w:hint="default"/>
+      </w:rPr>
+    </w:lvl>
+    <w:lvl w:ilvl="4" w:tplc="08090003" w:tentative="1">
+      <w:start w:val="1"/>
+      <w:numFmt w:val="bullet"/>
+      <w:lvlText w:val="o"/>
+      <w:lvlJc w:val="left"/>
+      <w:pPr>
+        <w:ind w:left="5040" w:hanging="360"/>
+      </w:pPr>
+      <w:rPr>
+        <w:rFonts w:ascii="Courier New" w:hAnsi="Courier New" w:cs="Courier New" w:hint="default"/>
+      </w:rPr>
+    </w:lvl>
+    <w:lvl w:ilvl="5" w:tplc="08090005" w:tentative="1">
+      <w:start w:val="1"/>
+      <w:numFmt w:val="bullet"/>
+      <w:lvlText w:val=""/>
+      <w:lvlJc w:val="left"/>
+      <w:pPr>
+        <w:ind w:left="5760" w:hanging="360"/>
+      </w:pPr>
+      <w:rPr>
+        <w:rFonts w:ascii="Wingdings" w:hAnsi="Wingdings" w:hint="default"/>
+      </w:rPr>
+    </w:lvl>
+    <w:lvl w:ilvl="6" w:tplc="08090001" w:tentative="1">
+      <w:start w:val="1"/>
+      <w:numFmt w:val="bullet"/>
+      <w:lvlText w:val=""/>
+      <w:lvlJc w:val="left"/>
+      <w:pPr>
+        <w:ind w:left="6480" w:hanging="360"/>
+      </w:pPr>
+      <w:rPr>
+        <w:rFonts w:ascii="Symbol" w:hAnsi="Symbol" w:hint="default"/>
+      </w:rPr>
+    </w:lvl>
+    <w:lvl w:ilvl="7" w:tplc="08090003" w:tentative="1">
+      <w:start w:val="1"/>
+      <w:numFmt w:val="bullet"/>
+      <w:lvlText w:val="o"/>
+      <w:lvlJc w:val="left"/>
+      <w:pPr>
+        <w:ind w:left="7200" w:hanging="360"/>
+      </w:pPr>
+      <w:rPr>
+        <w:rFonts w:ascii="Courier New" w:hAnsi="Courier New" w:cs="Courier New" w:hint="default"/>
+      </w:rPr>
+    </w:lvl>
+    <w:lvl w:ilvl="8" w:tplc="08090005" w:tentative="1">
+      <w:start w:val="1"/>
+      <w:numFmt w:val="bullet"/>
+      <w:lvlText w:val=""/>
+      <w:lvlJc w:val="left"/>
+      <w:pPr>
+        <w:ind w:left="7920" w:hanging="360"/>
+      </w:pPr>
+      <w:rPr>
+        <w:rFonts w:ascii="Wingdings" w:hAnsi="Wingdings" w:hint="default"/>
+      </w:rPr>
+    </w:lvl>
+  </w:abstractNum>
+  <w:abstractNum w:abstractNumId="16" w15:restartNumberingAfterBreak="0">
     <w:nsid w:val="268C77E4"/>
     <w:multiLevelType w:val="hybridMultilevel"/>
     <w:tmpl w:val="575AAB7C"/>
@@ -3804,7 +4119,7 @@
       </w:pPr>
     </w:lvl>
   </w:abstractNum>
-  <w:abstractNum w:abstractNumId="14" w15:restartNumberingAfterBreak="0">
+  <w:abstractNum w:abstractNumId="17" w15:restartNumberingAfterBreak="0">
     <w:nsid w:val="2CE349DB"/>
     <w:multiLevelType w:val="hybridMultilevel"/>
     <w:tmpl w:val="4918982A"/>
@@ -3893,7 +4208,7 @@
       </w:pPr>
     </w:lvl>
   </w:abstractNum>
-  <w:abstractNum w:abstractNumId="15" w15:restartNumberingAfterBreak="0">
+  <w:abstractNum w:abstractNumId="18" w15:restartNumberingAfterBreak="0">
     <w:nsid w:val="2DEB3C4D"/>
     <w:multiLevelType w:val="hybridMultilevel"/>
     <w:tmpl w:val="FEFCD022"/>
@@ -3982,7 +4297,7 @@
       </w:pPr>
     </w:lvl>
   </w:abstractNum>
-  <w:abstractNum w:abstractNumId="16" w15:restartNumberingAfterBreak="0">
+  <w:abstractNum w:abstractNumId="19" w15:restartNumberingAfterBreak="0">
     <w:nsid w:val="460D1986"/>
     <w:multiLevelType w:val="hybridMultilevel"/>
     <w:tmpl w:val="5F0836A0"/>
@@ -4068,7 +4383,7 @@
       </w:pPr>
     </w:lvl>
   </w:abstractNum>
-  <w:abstractNum w:abstractNumId="17" w15:restartNumberingAfterBreak="0">
+  <w:abstractNum w:abstractNumId="20" w15:restartNumberingAfterBreak="0">
     <w:nsid w:val="4B91448C"/>
     <w:multiLevelType w:val="hybridMultilevel"/>
     <w:tmpl w:val="1602BF3E"/>
@@ -4155,7 +4470,7 @@
       </w:pPr>
     </w:lvl>
   </w:abstractNum>
-  <w:abstractNum w:abstractNumId="18" w15:restartNumberingAfterBreak="0">
+  <w:abstractNum w:abstractNumId="21" w15:restartNumberingAfterBreak="0">
     <w:nsid w:val="4C435CB0"/>
     <w:multiLevelType w:val="hybridMultilevel"/>
     <w:tmpl w:val="B55E7936"/>
@@ -4241,7 +4556,7 @@
       </w:pPr>
     </w:lvl>
   </w:abstractNum>
-  <w:abstractNum w:abstractNumId="19" w15:restartNumberingAfterBreak="0">
+  <w:abstractNum w:abstractNumId="22" w15:restartNumberingAfterBreak="0">
     <w:nsid w:val="4DAA4AF0"/>
     <w:multiLevelType w:val="hybridMultilevel"/>
     <w:tmpl w:val="51908F7E"/>
@@ -4333,7 +4648,7 @@
       </w:pPr>
     </w:lvl>
   </w:abstractNum>
-  <w:abstractNum w:abstractNumId="20" w15:restartNumberingAfterBreak="0">
+  <w:abstractNum w:abstractNumId="23" w15:restartNumberingAfterBreak="0">
     <w:nsid w:val="4F890CDA"/>
     <w:multiLevelType w:val="hybridMultilevel"/>
     <w:tmpl w:val="86C220C8"/>
@@ -4446,7 +4761,7 @@
       </w:rPr>
     </w:lvl>
   </w:abstractNum>
-  <w:abstractNum w:abstractNumId="21" w15:restartNumberingAfterBreak="0">
+  <w:abstractNum w:abstractNumId="24" w15:restartNumberingAfterBreak="0">
     <w:nsid w:val="50B869B4"/>
     <w:multiLevelType w:val="hybridMultilevel"/>
     <w:tmpl w:val="E1283C06"/>
@@ -4532,7 +4847,7 @@
       </w:pPr>
     </w:lvl>
   </w:abstractNum>
-  <w:abstractNum w:abstractNumId="22" w15:restartNumberingAfterBreak="0">
+  <w:abstractNum w:abstractNumId="25" w15:restartNumberingAfterBreak="0">
     <w:nsid w:val="528F7B15"/>
     <w:multiLevelType w:val="hybridMultilevel"/>
     <w:tmpl w:val="5F0836A0"/>
@@ -4618,7 +4933,7 @@
       </w:pPr>
     </w:lvl>
   </w:abstractNum>
-  <w:abstractNum w:abstractNumId="23" w15:restartNumberingAfterBreak="0">
+  <w:abstractNum w:abstractNumId="26" w15:restartNumberingAfterBreak="0">
     <w:nsid w:val="55D80121"/>
     <w:multiLevelType w:val="hybridMultilevel"/>
     <w:tmpl w:val="811EE672"/>
@@ -4731,7 +5046,7 @@
       </w:rPr>
     </w:lvl>
   </w:abstractNum>
-  <w:abstractNum w:abstractNumId="24" w15:restartNumberingAfterBreak="0">
+  <w:abstractNum w:abstractNumId="27" w15:restartNumberingAfterBreak="0">
     <w:nsid w:val="581F52BC"/>
     <w:multiLevelType w:val="hybridMultilevel"/>
     <w:tmpl w:val="884E9CB0"/>
@@ -4845,7 +5160,93 @@
       </w:rPr>
     </w:lvl>
   </w:abstractNum>
-  <w:abstractNum w:abstractNumId="25" w15:restartNumberingAfterBreak="0">
+  <w:abstractNum w:abstractNumId="28" w15:restartNumberingAfterBreak="0">
+    <w:nsid w:val="62DE2966"/>
+    <w:multiLevelType w:val="hybridMultilevel"/>
+    <w:tmpl w:val="DD4A1FB2"/>
+    <w:lvl w:ilvl="0" w:tplc="0809000F">
+      <w:start w:val="1"/>
+      <w:numFmt w:val="decimal"/>
+      <w:lvlText w:val="%1."/>
+      <w:lvlJc w:val="left"/>
+      <w:pPr>
+        <w:ind w:left="720" w:hanging="360"/>
+      </w:pPr>
+    </w:lvl>
+    <w:lvl w:ilvl="1" w:tplc="08090019" w:tentative="1">
+      <w:start w:val="1"/>
+      <w:numFmt w:val="lowerLetter"/>
+      <w:lvlText w:val="%2."/>
+      <w:lvlJc w:val="left"/>
+      <w:pPr>
+        <w:ind w:left="1440" w:hanging="360"/>
+      </w:pPr>
+    </w:lvl>
+    <w:lvl w:ilvl="2" w:tplc="0809001B" w:tentative="1">
+      <w:start w:val="1"/>
+      <w:numFmt w:val="lowerRoman"/>
+      <w:lvlText w:val="%3."/>
+      <w:lvlJc w:val="right"/>
+      <w:pPr>
+        <w:ind w:left="2160" w:hanging="180"/>
+      </w:pPr>
+    </w:lvl>
+    <w:lvl w:ilvl="3" w:tplc="0809000F" w:tentative="1">
+      <w:start w:val="1"/>
+      <w:numFmt w:val="decimal"/>
+      <w:lvlText w:val="%4."/>
+      <w:lvlJc w:val="left"/>
+      <w:pPr>
+        <w:ind w:left="2880" w:hanging="360"/>
+      </w:pPr>
+    </w:lvl>
+    <w:lvl w:ilvl="4" w:tplc="08090019" w:tentative="1">
+      <w:start w:val="1"/>
+      <w:numFmt w:val="lowerLetter"/>
+      <w:lvlText w:val="%5."/>
+      <w:lvlJc w:val="left"/>
+      <w:pPr>
+        <w:ind w:left="3600" w:hanging="360"/>
+      </w:pPr>
+    </w:lvl>
+    <w:lvl w:ilvl="5" w:tplc="0809001B" w:tentative="1">
+      <w:start w:val="1"/>
+      <w:numFmt w:val="lowerRoman"/>
+      <w:lvlText w:val="%6."/>
+      <w:lvlJc w:val="right"/>
+      <w:pPr>
+        <w:ind w:left="4320" w:hanging="180"/>
+      </w:pPr>
+    </w:lvl>
+    <w:lvl w:ilvl="6" w:tplc="0809000F" w:tentative="1">
+      <w:start w:val="1"/>
+      <w:numFmt w:val="decimal"/>
+      <w:lvlText w:val="%7."/>
+      <w:lvlJc w:val="left"/>
+      <w:pPr>
+        <w:ind w:left="5040" w:hanging="360"/>
+      </w:pPr>
+    </w:lvl>
+    <w:lvl w:ilvl="7" w:tplc="08090019" w:tentative="1">
+      <w:start w:val="1"/>
+      <w:numFmt w:val="lowerLetter"/>
+      <w:lvlText w:val="%8."/>
+      <w:lvlJc w:val="left"/>
+      <w:pPr>
+        <w:ind w:left="5760" w:hanging="360"/>
+      </w:pPr>
+    </w:lvl>
+    <w:lvl w:ilvl="8" w:tplc="0809001B" w:tentative="1">
+      <w:start w:val="1"/>
+      <w:numFmt w:val="lowerRoman"/>
+      <w:lvlText w:val="%9."/>
+      <w:lvlJc w:val="right"/>
+      <w:pPr>
+        <w:ind w:left="6480" w:hanging="180"/>
+      </w:pPr>
+    </w:lvl>
+  </w:abstractNum>
+  <w:abstractNum w:abstractNumId="29" w15:restartNumberingAfterBreak="0">
     <w:nsid w:val="63F87C66"/>
     <w:multiLevelType w:val="hybridMultilevel"/>
     <w:tmpl w:val="1A48B440"/>
@@ -4934,7 +5335,96 @@
       </w:pPr>
     </w:lvl>
   </w:abstractNum>
-  <w:abstractNum w:abstractNumId="26" w15:restartNumberingAfterBreak="0">
+  <w:abstractNum w:abstractNumId="30" w15:restartNumberingAfterBreak="0">
+    <w:nsid w:val="66947786"/>
+    <w:multiLevelType w:val="hybridMultilevel"/>
+    <w:tmpl w:val="DE027328"/>
+    <w:lvl w:ilvl="0" w:tplc="F1E0DAC2">
+      <w:start w:val="1"/>
+      <w:numFmt w:val="decimal"/>
+      <w:lvlText w:val="%1."/>
+      <w:lvlJc w:val="left"/>
+      <w:pPr>
+        <w:ind w:left="405" w:hanging="360"/>
+      </w:pPr>
+      <w:rPr>
+        <w:rFonts w:hint="default"/>
+      </w:rPr>
+    </w:lvl>
+    <w:lvl w:ilvl="1" w:tplc="08090019" w:tentative="1">
+      <w:start w:val="1"/>
+      <w:numFmt w:val="lowerLetter"/>
+      <w:lvlText w:val="%2."/>
+      <w:lvlJc w:val="left"/>
+      <w:pPr>
+        <w:ind w:left="1125" w:hanging="360"/>
+      </w:pPr>
+    </w:lvl>
+    <w:lvl w:ilvl="2" w:tplc="0809001B" w:tentative="1">
+      <w:start w:val="1"/>
+      <w:numFmt w:val="lowerRoman"/>
+      <w:lvlText w:val="%3."/>
+      <w:lvlJc w:val="right"/>
+      <w:pPr>
+        <w:ind w:left="1845" w:hanging="180"/>
+      </w:pPr>
+    </w:lvl>
+    <w:lvl w:ilvl="3" w:tplc="0809000F" w:tentative="1">
+      <w:start w:val="1"/>
+      <w:numFmt w:val="decimal"/>
+      <w:lvlText w:val="%4."/>
+      <w:lvlJc w:val="left"/>
+      <w:pPr>
+        <w:ind w:left="2565" w:hanging="360"/>
+      </w:pPr>
+    </w:lvl>
+    <w:lvl w:ilvl="4" w:tplc="08090019" w:tentative="1">
+      <w:start w:val="1"/>
+      <w:numFmt w:val="lowerLetter"/>
+      <w:lvlText w:val="%5."/>
+      <w:lvlJc w:val="left"/>
+      <w:pPr>
+        <w:ind w:left="3285" w:hanging="360"/>
+      </w:pPr>
+    </w:lvl>
+    <w:lvl w:ilvl="5" w:tplc="0809001B" w:tentative="1">
+      <w:start w:val="1"/>
+      <w:numFmt w:val="lowerRoman"/>
+      <w:lvlText w:val="%6."/>
+      <w:lvlJc w:val="right"/>
+      <w:pPr>
+        <w:ind w:left="4005" w:hanging="180"/>
+      </w:pPr>
+    </w:lvl>
+    <w:lvl w:ilvl="6" w:tplc="0809000F" w:tentative="1">
+      <w:start w:val="1"/>
+      <w:numFmt w:val="decimal"/>
+      <w:lvlText w:val="%7."/>
+      <w:lvlJc w:val="left"/>
+      <w:pPr>
+        <w:ind w:left="4725" w:hanging="360"/>
+      </w:pPr>
+    </w:lvl>
+    <w:lvl w:ilvl="7" w:tplc="08090019" w:tentative="1">
+      <w:start w:val="1"/>
+      <w:numFmt w:val="lowerLetter"/>
+      <w:lvlText w:val="%8."/>
+      <w:lvlJc w:val="left"/>
+      <w:pPr>
+        <w:ind w:left="5445" w:hanging="360"/>
+      </w:pPr>
+    </w:lvl>
+    <w:lvl w:ilvl="8" w:tplc="0809001B" w:tentative="1">
+      <w:start w:val="1"/>
+      <w:numFmt w:val="lowerRoman"/>
+      <w:lvlText w:val="%9."/>
+      <w:lvlJc w:val="right"/>
+      <w:pPr>
+        <w:ind w:left="6165" w:hanging="180"/>
+      </w:pPr>
+    </w:lvl>
+  </w:abstractNum>
+  <w:abstractNum w:abstractNumId="31" w15:restartNumberingAfterBreak="0">
     <w:nsid w:val="6DE41849"/>
     <w:multiLevelType w:val="multilevel"/>
     <w:tmpl w:val="443077E4"/>
@@ -5048,7 +5538,7 @@
       </w:rPr>
     </w:lvl>
   </w:abstractNum>
-  <w:abstractNum w:abstractNumId="27" w15:restartNumberingAfterBreak="0">
+  <w:abstractNum w:abstractNumId="32" w15:restartNumberingAfterBreak="0">
     <w:nsid w:val="70E55FC9"/>
     <w:multiLevelType w:val="hybridMultilevel"/>
     <w:tmpl w:val="ED78C430"/>
@@ -5134,7 +5624,7 @@
       </w:pPr>
     </w:lvl>
   </w:abstractNum>
-  <w:abstractNum w:abstractNumId="28" w15:restartNumberingAfterBreak="0">
+  <w:abstractNum w:abstractNumId="33" w15:restartNumberingAfterBreak="0">
     <w:nsid w:val="74BE750C"/>
     <w:multiLevelType w:val="hybridMultilevel"/>
     <w:tmpl w:val="14488ABC"/>
@@ -5220,7 +5710,7 @@
       </w:pPr>
     </w:lvl>
   </w:abstractNum>
-  <w:abstractNum w:abstractNumId="29" w15:restartNumberingAfterBreak="0">
+  <w:abstractNum w:abstractNumId="34" w15:restartNumberingAfterBreak="0">
     <w:nsid w:val="7A4C77C6"/>
     <w:multiLevelType w:val="multilevel"/>
     <w:tmpl w:val="38AC6FF4"/>
@@ -5338,7 +5828,7 @@
       </w:rPr>
     </w:lvl>
   </w:abstractNum>
-  <w:abstractNum w:abstractNumId="30" w15:restartNumberingAfterBreak="0">
+  <w:abstractNum w:abstractNumId="35" w15:restartNumberingAfterBreak="0">
     <w:nsid w:val="7DBF51F7"/>
     <w:multiLevelType w:val="hybridMultilevel"/>
     <w:tmpl w:val="632AD4FC"/>
@@ -5451,7 +5941,7 @@
       </w:rPr>
     </w:lvl>
   </w:abstractNum>
-  <w:abstractNum w:abstractNumId="31" w15:restartNumberingAfterBreak="0">
+  <w:abstractNum w:abstractNumId="36" w15:restartNumberingAfterBreak="0">
     <w:nsid w:val="7E34555E"/>
     <w:multiLevelType w:val="hybridMultilevel"/>
     <w:tmpl w:val="961296A2"/>
@@ -5538,7 +6028,7 @@
     </w:lvl>
   </w:abstractNum>
   <w:num w:numId="1">
-    <w:abstractNumId w:val="29"/>
+    <w:abstractNumId w:val="34"/>
   </w:num>
   <w:num w:numId="2">
     <w:abstractNumId w:val="8"/>
@@ -5568,64 +6058,64 @@
     <w:abstractNumId w:val="0"/>
   </w:num>
   <w:num w:numId="11">
-    <w:abstractNumId w:val="26"/>
+    <w:abstractNumId w:val="31"/>
   </w:num>
   <w:num w:numId="12">
-    <w:abstractNumId w:val="19"/>
+    <w:abstractNumId w:val="22"/>
   </w:num>
   <w:num w:numId="13">
-    <w:abstractNumId w:val="17"/>
+    <w:abstractNumId w:val="20"/>
   </w:num>
   <w:num w:numId="14">
-    <w:abstractNumId w:val="24"/>
+    <w:abstractNumId w:val="27"/>
   </w:num>
   <w:num w:numId="15">
-    <w:abstractNumId w:val="20"/>
+    <w:abstractNumId w:val="23"/>
   </w:num>
   <w:num w:numId="16">
-    <w:abstractNumId w:val="30"/>
+    <w:abstractNumId w:val="35"/>
   </w:num>
   <w:num w:numId="17">
     <w:abstractNumId w:val="11"/>
   </w:num>
   <w:num w:numId="18">
-    <w:abstractNumId w:val="22"/>
+    <w:abstractNumId w:val="25"/>
   </w:num>
   <w:num w:numId="19">
-    <w:abstractNumId w:val="16"/>
+    <w:abstractNumId w:val="19"/>
   </w:num>
   <w:num w:numId="20">
-    <w:abstractNumId w:val="18"/>
+    <w:abstractNumId w:val="21"/>
   </w:num>
   <w:num w:numId="21">
-    <w:abstractNumId w:val="28"/>
+    <w:abstractNumId w:val="33"/>
   </w:num>
   <w:num w:numId="22">
     <w:abstractNumId w:val="10"/>
   </w:num>
   <w:num w:numId="23">
-    <w:abstractNumId w:val="12"/>
+    <w:abstractNumId w:val="13"/>
   </w:num>
   <w:num w:numId="24">
-    <w:abstractNumId w:val="25"/>
+    <w:abstractNumId w:val="29"/>
   </w:num>
   <w:num w:numId="25">
-    <w:abstractNumId w:val="31"/>
+    <w:abstractNumId w:val="36"/>
   </w:num>
   <w:num w:numId="26">
-    <w:abstractNumId w:val="27"/>
+    <w:abstractNumId w:val="32"/>
   </w:num>
   <w:num w:numId="27">
-    <w:abstractNumId w:val="13"/>
+    <w:abstractNumId w:val="16"/>
   </w:num>
   <w:num w:numId="28">
     <w:abstractNumId w:val="9"/>
   </w:num>
   <w:num w:numId="29">
-    <w:abstractNumId w:val="23"/>
+    <w:abstractNumId w:val="26"/>
   </w:num>
   <w:num w:numId="30">
-    <w:abstractNumId w:val="26"/>
+    <w:abstractNumId w:val="31"/>
     <w:lvlOverride w:ilvl="0">
       <w:startOverride w:val="1"/>
     </w:lvlOverride>
@@ -5655,13 +6145,28 @@
     </w:lvlOverride>
   </w:num>
   <w:num w:numId="31">
+    <w:abstractNumId w:val="18"/>
+  </w:num>
+  <w:num w:numId="32">
+    <w:abstractNumId w:val="17"/>
+  </w:num>
+  <w:num w:numId="33">
+    <w:abstractNumId w:val="24"/>
+  </w:num>
+  <w:num w:numId="34">
+    <w:abstractNumId w:val="30"/>
+  </w:num>
+  <w:num w:numId="35">
+    <w:abstractNumId w:val="14"/>
+  </w:num>
+  <w:num w:numId="36">
+    <w:abstractNumId w:val="28"/>
+  </w:num>
+  <w:num w:numId="37">
     <w:abstractNumId w:val="15"/>
   </w:num>
-  <w:num w:numId="32">
-    <w:abstractNumId w:val="14"/>
-  </w:num>
-  <w:num w:numId="33">
-    <w:abstractNumId w:val="21"/>
+  <w:num w:numId="38">
+    <w:abstractNumId w:val="12"/>
   </w:num>
   <w:numIdMacAtCleanup w:val="33"/>
 </w:numbering>
@@ -6274,6 +6779,7 @@
   <w:style w:type="character" w:default="1" w:styleId="DefaultParagraphFont">
     <w:name w:val="Default Paragraph Font"/>
     <w:uiPriority w:val="1"/>
+    <w:semiHidden/>
     <w:unhideWhenUsed/>
   </w:style>
   <w:style w:type="table" w:default="1" w:styleId="TableNormal">

</xml_diff>